<commit_message>
Model description with aging
</commit_message>
<xml_diff>
--- a/Model framework.docx
+++ b/Model framework.docx
@@ -47,42 +47,37 @@
       <w:r>
         <w:t xml:space="preserve">Human hosts </w:t>
       </w:r>
-      <w:proofErr w:type="spellStart"/>
       <w:r>
         <w:rPr>
           <w:i/>
           <w:iCs/>
         </w:rPr>
-        <w:t>i</w:t>
-      </w:r>
-      <w:proofErr w:type="spellEnd"/>
-      <w:r>
-        <w:rPr>
-          <w:i/>
-          <w:iCs/>
-        </w:rPr>
-        <w:t xml:space="preserve"> = 1, …, N</w:t>
-      </w:r>
-    </w:p>
-    <w:p>
-      <w:pPr>
-        <w:rPr>
-          <w:b/>
-          <w:bCs/>
-        </w:rPr>
-      </w:pPr>
-    </w:p>
-    <w:p>
-      <w:pPr>
-        <w:rPr>
-          <w:b/>
-          <w:bCs/>
-        </w:rPr>
-      </w:pPr>
-      <w:r>
-        <w:rPr>
-          <w:b/>
-          <w:bCs/>
+        <w:t>i = 1, …, N</w:t>
+      </w:r>
+    </w:p>
+    <w:p>
+      <w:pPr>
+        <w:rPr>
+          <w:b/>
+          <w:bCs/>
+        </w:rPr>
+      </w:pPr>
+    </w:p>
+    <w:p>
+      <w:pPr>
+        <w:rPr>
+          <w:b/>
+          <w:bCs/>
+          <w:sz w:val="28"/>
+          <w:szCs w:val="28"/>
+        </w:rPr>
+      </w:pPr>
+      <w:r>
+        <w:rPr>
+          <w:b/>
+          <w:bCs/>
+          <w:sz w:val="28"/>
+          <w:szCs w:val="28"/>
         </w:rPr>
         <w:t>INITIAL POPULATION</w:t>
       </w:r>
@@ -98,6 +93,9 @@
       <w:r>
         <w:t>Initial age distribution</w:t>
       </w:r>
+      <w:r>
+        <w:t xml:space="preserve"> based on Uganda lifetables (first histogram)</w:t>
+      </w:r>
     </w:p>
     <w:p>
       <w:pPr>
@@ -110,6 +108,9 @@
       <w:r>
         <w:t>Initial worm distribution in the population</w:t>
       </w:r>
+      <w:r>
+        <w:t xml:space="preserve"> (second histogram)</w:t>
+      </w:r>
     </w:p>
     <w:p>
       <w:r>
@@ -117,10 +118,10 @@
           <w:noProof/>
         </w:rPr>
         <w:drawing>
-          <wp:inline distT="0" distB="0" distL="0" distR="0" wp14:anchorId="7671B085" wp14:editId="7BFDE4F0">
-            <wp:extent cx="3116580" cy="2157196"/>
-            <wp:effectExtent l="0" t="0" r="7620" b="0"/>
-            <wp:docPr id="2" name="Immagine 2"/>
+          <wp:inline distT="0" distB="0" distL="0" distR="0" wp14:anchorId="7F4AFD4D" wp14:editId="55A3CAF3">
+            <wp:extent cx="4070158" cy="2583180"/>
+            <wp:effectExtent l="0" t="0" r="6985" b="7620"/>
+            <wp:docPr id="4" name="Picture 4"/>
             <wp:cNvGraphicFramePr>
               <a:graphicFrameLocks xmlns:a="http://schemas.openxmlformats.org/drawingml/2006/main" noChangeAspect="1"/>
             </wp:cNvGraphicFramePr>
@@ -128,13 +129,13 @@
               <a:graphicData uri="http://schemas.openxmlformats.org/drawingml/2006/picture">
                 <pic:pic xmlns:pic="http://schemas.openxmlformats.org/drawingml/2006/picture">
                   <pic:nvPicPr>
-                    <pic:cNvPr id="0" name="Picture 2"/>
+                    <pic:cNvPr id="0" name="Picture 1"/>
                     <pic:cNvPicPr>
                       <a:picLocks noChangeAspect="1" noChangeArrowheads="1"/>
                     </pic:cNvPicPr>
                   </pic:nvPicPr>
                   <pic:blipFill>
-                    <a:blip r:embed="rId6">
+                    <a:blip r:embed="rId6" cstate="print">
                       <a:extLst>
                         <a:ext uri="{28A0092B-C50C-407E-A947-70E740481C1C}">
                           <a14:useLocalDpi xmlns:a14="http://schemas.microsoft.com/office/drawing/2010/main" val="0"/>
@@ -149,7 +150,7 @@
                   <pic:spPr bwMode="auto">
                     <a:xfrm>
                       <a:off x="0" y="0"/>
-                      <a:ext cx="3137842" cy="2171913"/>
+                      <a:ext cx="4098071" cy="2600895"/>
                     </a:xfrm>
                     <a:prstGeom prst="rect">
                       <a:avLst/>
@@ -172,9 +173,9 @@
           <w:noProof/>
         </w:rPr>
         <w:drawing>
-          <wp:inline distT="0" distB="0" distL="0" distR="0" wp14:anchorId="2FCD71A9" wp14:editId="2D681727">
-            <wp:extent cx="3093720" cy="2141373"/>
-            <wp:effectExtent l="0" t="0" r="0" b="0"/>
+          <wp:inline distT="0" distB="0" distL="0" distR="0" wp14:anchorId="2FCD71A9" wp14:editId="5F815617">
+            <wp:extent cx="3886139" cy="2689860"/>
+            <wp:effectExtent l="0" t="0" r="635" b="0"/>
             <wp:docPr id="3" name="Immagine 3"/>
             <wp:cNvGraphicFramePr>
               <a:graphicFrameLocks xmlns:a="http://schemas.openxmlformats.org/drawingml/2006/main" noChangeAspect="1"/>
@@ -204,7 +205,7 @@
                   <pic:spPr bwMode="auto">
                     <a:xfrm>
                       <a:off x="0" y="0"/>
-                      <a:ext cx="3116288" cy="2156994"/>
+                      <a:ext cx="3920966" cy="2713966"/>
                     </a:xfrm>
                     <a:prstGeom prst="rect">
                       <a:avLst/>
@@ -241,108 +242,172 @@
       <w:r>
         <w:t xml:space="preserve">All the quantities presented with the subscript </w:t>
       </w:r>
-      <w:proofErr w:type="spellStart"/>
       <w:r>
         <w:rPr>
           <w:i/>
           <w:iCs/>
         </w:rPr>
-        <w:t>i</w:t>
-      </w:r>
-      <w:proofErr w:type="spellEnd"/>
+        <w:t xml:space="preserve">i </w:t>
+      </w:r>
+      <w:r>
+        <w:t xml:space="preserve">refer to the </w:t>
+      </w:r>
       <w:r>
         <w:rPr>
           <w:i/>
           <w:iCs/>
         </w:rPr>
+        <w:t xml:space="preserve">i-th </w:t>
+      </w:r>
+      <w:r>
+        <w:t>individual in the population.</w:t>
+      </w:r>
+    </w:p>
+    <w:p>
+      <w:pPr>
+        <w:rPr>
+          <w:i/>
+          <w:iCs/>
+        </w:rPr>
+      </w:pPr>
+      <w:r>
+        <w:t xml:space="preserve">At each timestep </w:t>
+      </w:r>
+      <w:r>
+        <w:rPr>
+          <w:i/>
+          <w:iCs/>
+        </w:rPr>
+        <w:t>t</w:t>
+      </w:r>
+      <w:r>
+        <w:rPr>
+          <w:i/>
+          <w:iCs/>
+        </w:rPr>
         <w:t xml:space="preserve"> </w:t>
       </w:r>
       <w:r>
-        <w:t xml:space="preserve">refer to the </w:t>
-      </w:r>
-      <w:proofErr w:type="spellStart"/>
+        <w:t>the following events occur</w:t>
+      </w:r>
       <w:r>
         <w:rPr>
           <w:i/>
           <w:iCs/>
         </w:rPr>
-        <w:t>i-th</w:t>
-      </w:r>
-      <w:proofErr w:type="spellEnd"/>
-      <w:r>
-        <w:rPr>
-          <w:i/>
-          <w:iCs/>
-        </w:rPr>
+        <w:t>:</w:t>
+      </w:r>
+    </w:p>
+    <w:p>
+      <w:pPr>
+        <w:ind w:firstLine="720"/>
+        <w:rPr>
+          <w:b/>
+          <w:bCs/>
+          <w:sz w:val="28"/>
+          <w:szCs w:val="28"/>
+        </w:rPr>
+      </w:pPr>
+      <w:r>
+        <w:rPr>
+          <w:b/>
+          <w:bCs/>
+          <w:sz w:val="28"/>
+          <w:szCs w:val="28"/>
+        </w:rPr>
+        <w:lastRenderedPageBreak/>
+        <w:t>DEMOGRAPHY</w:t>
+      </w:r>
+    </w:p>
+    <w:p>
+      <w:pPr>
+        <w:ind w:left="720"/>
+      </w:pPr>
+      <w:r>
+        <w:t xml:space="preserve">At each </w:t>
+      </w:r>
+      <w:r>
+        <w:t>time step</w:t>
+      </w:r>
+      <w:r>
+        <w:t>, birth</w:t>
+      </w:r>
+      <w:r>
+        <w:t>s</w:t>
+      </w:r>
+      <w:r>
+        <w:t>,</w:t>
+      </w:r>
+      <w:r>
         <w:t xml:space="preserve"> </w:t>
       </w:r>
       <w:r>
-        <w:t>individual in the population.</w:t>
-      </w:r>
-    </w:p>
-    <w:p>
-      <w:pPr>
-        <w:rPr>
-          <w:i/>
-          <w:iCs/>
-        </w:rPr>
-      </w:pPr>
-      <w:r>
-        <w:t xml:space="preserve">At each timestep </w:t>
-      </w:r>
-      <w:r>
-        <w:rPr>
-          <w:i/>
-          <w:iCs/>
-        </w:rPr>
-        <w:t>t</w:t>
-      </w:r>
-      <w:r>
-        <w:rPr>
-          <w:i/>
-          <w:iCs/>
+        <w:t>death</w:t>
+      </w:r>
+      <w:r>
+        <w:t>s and aging</w:t>
+      </w:r>
+      <w:r>
+        <w:t xml:space="preserve"> regulate the demography, according to birth rates and death probabilities available for </w:t>
+      </w:r>
+      <w:r>
+        <w:rPr>
+          <w:rFonts w:eastAsiaTheme="minorEastAsia"/>
+          <w:iCs/>
+        </w:rPr>
+        <w:t>Sub-Saharan Africa</w:t>
+      </w:r>
+      <w:r>
+        <w:t xml:space="preserve">. The main </w:t>
+      </w:r>
+      <w:r>
+        <w:rPr>
+          <w:b/>
+          <w:bCs/>
+        </w:rPr>
+        <w:t>challenge</w:t>
+      </w:r>
+      <w:r>
+        <w:rPr>
+          <w:b/>
+          <w:bCs/>
         </w:rPr>
         <w:t xml:space="preserve"> </w:t>
       </w:r>
       <w:r>
-        <w:t>the following events occur</w:t>
-      </w:r>
-      <w:r>
-        <w:rPr>
-          <w:i/>
-          <w:iCs/>
-        </w:rPr>
-        <w:t>:</w:t>
-      </w:r>
-    </w:p>
-    <w:p>
-      <w:pPr>
-        <w:ind w:firstLine="720"/>
-        <w:rPr>
-          <w:b/>
-          <w:bCs/>
-        </w:rPr>
-      </w:pPr>
-      <w:r>
-        <w:rPr>
-          <w:b/>
-          <w:bCs/>
-        </w:rPr>
-        <w:t>DEMOGRAPHY</w:t>
-      </w:r>
-    </w:p>
-    <w:p>
-      <w:pPr>
-        <w:ind w:firstLine="720"/>
-      </w:pPr>
-      <w:r>
-        <w:t>At the beginning of each month, birth and death</w:t>
-      </w:r>
-      <w:r>
-        <w:t xml:space="preserve"> events</w:t>
-      </w:r>
-      <w:r>
-        <w:t xml:space="preserve"> happen:</w:t>
+        <w:t xml:space="preserve">is to keep a constant size of the population. The parameters related to African demography describe an expanding population. </w:t>
+      </w:r>
+    </w:p>
+    <w:p>
+      <w:pPr>
+        <w:ind w:left="720"/>
+      </w:pPr>
+      <w:r>
+        <w:t>I explore this aspect using two different methods:</w:t>
+      </w:r>
+    </w:p>
+    <w:p>
+      <w:pPr>
+        <w:pStyle w:val="ListParagraph"/>
+        <w:numPr>
+          <w:ilvl w:val="0"/>
+          <w:numId w:val="8"/>
+        </w:numPr>
+      </w:pPr>
+      <w:r>
+        <w:rPr>
+          <w:b/>
+          <w:bCs/>
+          <w:u w:val="single"/>
+        </w:rPr>
+        <w:t>The reaper</w:t>
+      </w:r>
+      <w:r>
+        <w:rPr>
+          <w:b/>
+          <w:bCs/>
+        </w:rPr>
+        <w:t>.</w:t>
       </w:r>
     </w:p>
     <w:p>
@@ -707,7 +772,13 @@
         <w:ind w:left="720"/>
       </w:pPr>
       <w:r>
-        <w:t xml:space="preserve">Each month, every individual can </w:t>
+        <w:t>Each month individual</w:t>
+      </w:r>
+      <w:r>
+        <w:t>s</w:t>
+      </w:r>
+      <w:r>
+        <w:t xml:space="preserve"> can </w:t>
       </w:r>
       <w:r>
         <w:t>dye</w:t>
@@ -754,34 +825,296 @@
     <w:p>
       <w:pPr>
         <w:ind w:left="720"/>
-      </w:pPr>
+        <w:rPr>
+          <w:b/>
+          <w:bCs/>
+        </w:rPr>
+      </w:pPr>
+      <w:r>
+        <w:rPr>
+          <w:b/>
+          <w:bCs/>
+        </w:rPr>
+        <w:t>Updating age and population quantities:</w:t>
+      </w:r>
     </w:p>
     <w:p>
       <w:pPr>
         <w:ind w:left="720"/>
-        <w:rPr>
-          <w:b/>
-          <w:bCs/>
-        </w:rPr>
-      </w:pPr>
-      <w:r>
-        <w:rPr>
-          <w:b/>
-          <w:bCs/>
-        </w:rPr>
-        <w:t>Updating age and population quantities:</w:t>
+      </w:pPr>
+      <w:r>
+        <w:t>After births and deaths occurred, individual age is (monthly) incremented and population size, number of SAC and cumulative exposure accordingly updated.</w:t>
       </w:r>
     </w:p>
     <w:p>
       <w:pPr>
         <w:ind w:left="720"/>
-      </w:pPr>
-      <w:r>
-        <w:t>After births and deaths occurred, individual age is (monthly) incremented and population size, number of SAC and cumulative exposure accordingly updated.</w:t>
-      </w:r>
-    </w:p>
-    <w:p>
-      <w:pPr>
+        <w:rPr>
+          <w:rFonts w:eastAsiaTheme="minorEastAsia"/>
+        </w:rPr>
+      </w:pPr>
+      <w:r>
+        <w:rPr>
+          <w:rFonts w:eastAsiaTheme="minorEastAsia"/>
+        </w:rPr>
+        <w:t>The reaper (used in W</w:t>
+      </w:r>
+      <w:r>
+        <w:rPr>
+          <w:rFonts w:eastAsiaTheme="minorEastAsia"/>
+        </w:rPr>
+        <w:t>ORMSIM</w:t>
+      </w:r>
+      <w:r>
+        <w:rPr>
+          <w:rFonts w:eastAsiaTheme="minorEastAsia"/>
+        </w:rPr>
+        <w:t>)</w:t>
+      </w:r>
+      <w:r>
+        <w:rPr>
+          <w:rFonts w:eastAsiaTheme="minorEastAsia"/>
+        </w:rPr>
+        <w:t xml:space="preserve"> occurs </w:t>
+      </w:r>
+      <w:r>
+        <w:rPr>
+          <w:rFonts w:eastAsiaTheme="minorEastAsia"/>
+        </w:rPr>
+        <w:t xml:space="preserve">annually and </w:t>
+      </w:r>
+      <w:r>
+        <w:rPr>
+          <w:rFonts w:eastAsiaTheme="minorEastAsia"/>
+        </w:rPr>
+        <w:t xml:space="preserve">all the times that the population size exceeds a given </w:t>
+      </w:r>
+      <w:r>
+        <w:rPr>
+          <w:rFonts w:eastAsiaTheme="minorEastAsia"/>
+        </w:rPr>
+        <w:t xml:space="preserve">maximum </w:t>
+      </w:r>
+      <w:r>
+        <w:rPr>
+          <w:rFonts w:eastAsiaTheme="minorEastAsia"/>
+        </w:rPr>
+        <w:t>value</w:t>
+      </w:r>
+      <w:r>
+        <w:rPr>
+          <w:rFonts w:eastAsiaTheme="minorEastAsia"/>
+        </w:rPr>
+        <w:t xml:space="preserve"> for population size</w:t>
+      </w:r>
+      <w:r>
+        <w:rPr>
+          <w:rFonts w:eastAsiaTheme="minorEastAsia"/>
+        </w:rPr>
+        <w:t>,</w:t>
+      </w:r>
+      <w:r>
+        <w:rPr>
+          <w:rFonts w:eastAsiaTheme="minorEastAsia"/>
+        </w:rPr>
+        <w:t xml:space="preserve"> the population is reduced of 10%.</w:t>
+      </w:r>
+      <w:r>
+        <w:rPr>
+          <w:rFonts w:eastAsiaTheme="minorEastAsia"/>
+        </w:rPr>
+        <w:t xml:space="preserve"> This mechanism</w:t>
+      </w:r>
+      <w:r>
+        <w:rPr>
+          <w:rFonts w:eastAsiaTheme="minorEastAsia"/>
+        </w:rPr>
+        <w:t xml:space="preserve"> </w:t>
+      </w:r>
+      <w:r>
+        <w:rPr>
+          <w:rFonts w:eastAsiaTheme="minorEastAsia"/>
+        </w:rPr>
+        <w:t>preserve</w:t>
+      </w:r>
+      <w:r>
+        <w:rPr>
+          <w:rFonts w:eastAsiaTheme="minorEastAsia"/>
+        </w:rPr>
+        <w:t>s</w:t>
+      </w:r>
+      <w:r>
+        <w:rPr>
+          <w:rFonts w:eastAsiaTheme="minorEastAsia"/>
+        </w:rPr>
+        <w:t xml:space="preserve"> the age distribution</w:t>
+      </w:r>
+      <w:r>
+        <w:rPr>
+          <w:rFonts w:eastAsiaTheme="minorEastAsia"/>
+        </w:rPr>
+        <w:t xml:space="preserve"> over time</w:t>
+      </w:r>
+      <w:r>
+        <w:rPr>
+          <w:rFonts w:eastAsiaTheme="minorEastAsia"/>
+        </w:rPr>
+        <w:t>, but the population dynamics are totally dependent on the chosen input value.</w:t>
+      </w:r>
+    </w:p>
+    <w:p>
+      <w:pPr>
+        <w:ind w:left="720"/>
+        <w:rPr>
+          <w:rFonts w:eastAsiaTheme="minorEastAsia"/>
+        </w:rPr>
+      </w:pPr>
+      <w:r>
+        <w:rPr>
+          <w:rFonts w:eastAsiaTheme="minorEastAsia"/>
+        </w:rPr>
+        <w:t xml:space="preserve">To produce the plot </w:t>
+      </w:r>
+      <w:r>
+        <w:rPr>
+          <w:rFonts w:eastAsiaTheme="minorEastAsia"/>
+        </w:rPr>
+        <w:t>below</w:t>
+      </w:r>
+      <w:r>
+        <w:rPr>
+          <w:rFonts w:eastAsiaTheme="minorEastAsia"/>
+        </w:rPr>
+        <w:t xml:space="preserve"> I am using the </w:t>
+      </w:r>
+      <w:r>
+        <w:rPr>
+          <w:rFonts w:eastAsiaTheme="minorEastAsia"/>
+        </w:rPr>
+        <w:t>reaper</w:t>
+      </w:r>
+      <w:r>
+        <w:rPr>
+          <w:rFonts w:eastAsiaTheme="minorEastAsia"/>
+        </w:rPr>
+        <w:t xml:space="preserve"> mechanism</w:t>
+      </w:r>
+      <w:r>
+        <w:rPr>
+          <w:rFonts w:eastAsiaTheme="minorEastAsia"/>
+        </w:rPr>
+        <w:t xml:space="preserve"> with a max population of 700 individuals. </w:t>
+      </w:r>
+      <w:r>
+        <w:rPr>
+          <w:rFonts w:eastAsiaTheme="minorEastAsia"/>
+        </w:rPr>
+        <w:t xml:space="preserve">Ten </w:t>
+      </w:r>
+      <w:r>
+        <w:rPr>
+          <w:rFonts w:eastAsiaTheme="minorEastAsia"/>
+        </w:rPr>
+        <w:t>stochastic</w:t>
+      </w:r>
+      <w:r>
+        <w:rPr>
+          <w:rFonts w:eastAsiaTheme="minorEastAsia"/>
+        </w:rPr>
+        <w:t xml:space="preserve"> seeds (grey line</w:t>
+      </w:r>
+      <w:r>
+        <w:rPr>
+          <w:rFonts w:eastAsiaTheme="minorEastAsia"/>
+        </w:rPr>
+        <w:t>s) with the mean (black line) are displayed.</w:t>
+      </w:r>
+    </w:p>
+    <w:p>
+      <w:pPr>
+        <w:ind w:left="720"/>
+        <w:rPr>
+          <w:rFonts w:eastAsiaTheme="minorEastAsia"/>
+        </w:rPr>
+      </w:pPr>
+      <w:r>
+        <w:rPr>
+          <w:rFonts w:eastAsiaTheme="minorEastAsia"/>
+          <w:b/>
+          <w:bCs/>
+        </w:rPr>
+        <w:t>Population size over time</w:t>
+      </w:r>
+    </w:p>
+    <w:p>
+      <w:pPr>
+        <w:ind w:left="720"/>
+      </w:pPr>
+      <w:r>
+        <w:rPr>
+          <w:rFonts w:eastAsiaTheme="minorEastAsia"/>
+          <w:b/>
+          <w:bCs/>
+          <w:noProof/>
+        </w:rPr>
+        <w:lastRenderedPageBreak/>
+        <w:drawing>
+          <wp:inline distT="0" distB="0" distL="0" distR="0" wp14:anchorId="00B8EA4B" wp14:editId="36535E36">
+            <wp:extent cx="3817620" cy="3270885"/>
+            <wp:effectExtent l="0" t="0" r="0" b="5715"/>
+            <wp:docPr id="5" name="Picture 5"/>
+            <wp:cNvGraphicFramePr>
+              <a:graphicFrameLocks xmlns:a="http://schemas.openxmlformats.org/drawingml/2006/main" noChangeAspect="1"/>
+            </wp:cNvGraphicFramePr>
+            <a:graphic xmlns:a="http://schemas.openxmlformats.org/drawingml/2006/main">
+              <a:graphicData uri="http://schemas.openxmlformats.org/drawingml/2006/picture">
+                <pic:pic xmlns:pic="http://schemas.openxmlformats.org/drawingml/2006/picture">
+                  <pic:nvPicPr>
+                    <pic:cNvPr id="0" name="Picture 1"/>
+                    <pic:cNvPicPr>
+                      <a:picLocks noChangeAspect="1" noChangeArrowheads="1"/>
+                    </pic:cNvPicPr>
+                  </pic:nvPicPr>
+                  <pic:blipFill>
+                    <a:blip r:embed="rId8" cstate="print">
+                      <a:extLst>
+                        <a:ext uri="{28A0092B-C50C-407E-A947-70E740481C1C}">
+                          <a14:useLocalDpi xmlns:a14="http://schemas.microsoft.com/office/drawing/2010/main" val="0"/>
+                        </a:ext>
+                      </a:extLst>
+                    </a:blip>
+                    <a:srcRect/>
+                    <a:stretch>
+                      <a:fillRect/>
+                    </a:stretch>
+                  </pic:blipFill>
+                  <pic:spPr bwMode="auto">
+                    <a:xfrm>
+                      <a:off x="0" y="0"/>
+                      <a:ext cx="3817620" cy="3270885"/>
+                    </a:xfrm>
+                    <a:prstGeom prst="rect">
+                      <a:avLst/>
+                    </a:prstGeom>
+                    <a:noFill/>
+                    <a:ln>
+                      <a:noFill/>
+                    </a:ln>
+                  </pic:spPr>
+                </pic:pic>
+              </a:graphicData>
+            </a:graphic>
+          </wp:inline>
+        </w:drawing>
+      </w:r>
+    </w:p>
+    <w:p>
+      <w:pPr>
+        <w:pStyle w:val="ListParagraph"/>
+        <w:numPr>
+          <w:ilvl w:val="0"/>
+          <w:numId w:val="8"/>
+        </w:numPr>
         <w:rPr>
           <w:i/>
           <w:iCs/>
@@ -789,95 +1122,385 @@
       </w:pPr>
       <w:r>
         <w:rPr>
+          <w:b/>
+          <w:bCs/>
+          <w:u w:val="single"/>
+        </w:rPr>
+        <w:t>Replacing dead</w:t>
+      </w:r>
+      <w:r>
+        <w:rPr>
+          <w:b/>
+          <w:bCs/>
+          <w:u w:val="single"/>
+        </w:rPr>
+        <w:t xml:space="preserve"> individuals</w:t>
+      </w:r>
+    </w:p>
+    <w:p>
+      <w:pPr>
+        <w:ind w:left="720"/>
+      </w:pPr>
+      <w:r>
+        <w:t>Each month individual</w:t>
+      </w:r>
+      <w:r>
+        <w:t>s</w:t>
+      </w:r>
+      <w:r>
+        <w:t xml:space="preserve"> can </w:t>
+      </w:r>
+      <w:r>
+        <w:t>dye</w:t>
+      </w:r>
+      <w:r>
+        <w:t xml:space="preserve"> according to an age- and sex- specific </w:t>
+      </w:r>
+      <w:r>
+        <w:rPr>
+          <w:b/>
+          <w:bCs/>
+        </w:rPr>
+        <w:t>death probability</w:t>
+      </w:r>
+      <w:r>
+        <w:t xml:space="preserve"> available from the WHO Demography App for Sub-Saharan Africa.</w:t>
+      </w:r>
+    </w:p>
+    <w:p>
+      <w:pPr>
+        <w:ind w:left="720"/>
+        <w:rPr>
+          <w:rFonts w:eastAsiaTheme="minorEastAsia"/>
+        </w:rPr>
+      </w:pPr>
+      <w:r>
+        <w:t xml:space="preserve">In case of </w:t>
+      </w:r>
+      <w:r>
+        <w:rPr>
+          <w:b/>
+          <w:bCs/>
+        </w:rPr>
+        <w:t xml:space="preserve">death, </w:t>
+      </w:r>
+      <w:r>
+        <w:t>the individual is removed from the population</w:t>
+      </w:r>
+      <w:r>
+        <w:t xml:space="preserve"> and replaced by a new born: the age is set to zero, the sex re-assigned and the parasitological quantities reset</w:t>
+      </w:r>
+      <w:r>
+        <w:t>.</w:t>
+      </w:r>
+      <w:r>
+        <w:t xml:space="preserve"> </w:t>
+      </w:r>
+      <w:r>
+        <w:rPr>
+          <w:rFonts w:eastAsiaTheme="minorEastAsia"/>
+        </w:rPr>
+        <w:t xml:space="preserve">This mechanism </w:t>
+      </w:r>
+      <w:r>
+        <w:rPr>
+          <w:rFonts w:eastAsiaTheme="minorEastAsia"/>
+        </w:rPr>
+        <w:t>keep</w:t>
+      </w:r>
+      <w:r>
+        <w:rPr>
+          <w:rFonts w:eastAsiaTheme="minorEastAsia"/>
+        </w:rPr>
+        <w:t>s</w:t>
+      </w:r>
+      <w:r>
+        <w:rPr>
+          <w:rFonts w:eastAsiaTheme="minorEastAsia"/>
+        </w:rPr>
+        <w:t xml:space="preserve"> constant the population </w:t>
+      </w:r>
+      <w:r>
+        <w:rPr>
+          <w:rFonts w:eastAsiaTheme="minorEastAsia"/>
+        </w:rPr>
+        <w:t>size</w:t>
+      </w:r>
+      <w:r>
+        <w:rPr>
+          <w:rFonts w:eastAsiaTheme="minorEastAsia"/>
+        </w:rPr>
+        <w:t xml:space="preserve"> (the same</w:t>
+      </w:r>
+      <w:r>
+        <w:rPr>
+          <w:rFonts w:eastAsiaTheme="minorEastAsia"/>
+        </w:rPr>
+        <w:t xml:space="preserve"> value</w:t>
+      </w:r>
+      <w:r>
+        <w:rPr>
+          <w:rFonts w:eastAsiaTheme="minorEastAsia"/>
+        </w:rPr>
+        <w:t xml:space="preserve"> as the initial population size), but it does not </w:t>
+      </w:r>
+      <w:r>
+        <w:rPr>
+          <w:rFonts w:eastAsiaTheme="minorEastAsia"/>
+        </w:rPr>
+        <w:t>preserve the age distribution over time</w:t>
+      </w:r>
+      <w:r>
+        <w:rPr>
+          <w:rFonts w:eastAsiaTheme="minorEastAsia"/>
+        </w:rPr>
+        <w:t>, since the births are not defined by an actual birth rate</w:t>
+      </w:r>
+      <w:r>
+        <w:rPr>
+          <w:rFonts w:eastAsiaTheme="minorEastAsia"/>
+        </w:rPr>
+        <w:t xml:space="preserve">. </w:t>
+      </w:r>
+    </w:p>
+    <w:p>
+      <w:pPr>
+        <w:ind w:left="720"/>
+      </w:pPr>
+      <w:r>
+        <w:rPr>
+          <w:rFonts w:eastAsiaTheme="minorEastAsia"/>
+        </w:rPr>
+        <w:t xml:space="preserve">The two histograms below compare the </w:t>
+      </w:r>
+      <w:r>
+        <w:rPr>
+          <w:rFonts w:eastAsiaTheme="minorEastAsia"/>
+          <w:b/>
+          <w:bCs/>
+        </w:rPr>
+        <w:t>age</w:t>
+      </w:r>
+      <w:r>
+        <w:rPr>
+          <w:rFonts w:eastAsiaTheme="minorEastAsia"/>
+        </w:rPr>
+        <w:t xml:space="preserve"> distribution for the initial population given a </w:t>
+      </w:r>
+      <w:r>
+        <w:t>Sub-Saharan Africa</w:t>
+      </w:r>
+      <w:r>
+        <w:t xml:space="preserve"> demography</w:t>
+      </w:r>
+      <w:r>
+        <w:t xml:space="preserve"> (left panel)</w:t>
+      </w:r>
+      <w:r>
+        <w:t xml:space="preserve"> and the age distribution at the end of </w:t>
+      </w:r>
+      <w:r>
+        <w:t xml:space="preserve">the </w:t>
+      </w:r>
+      <w:r>
+        <w:t>simulation (500 years)</w:t>
+      </w:r>
+      <w:r>
+        <w:t xml:space="preserve"> (right panel)</w:t>
+      </w:r>
+      <w:r>
+        <w:t>, assuming only birth/death events and no transmission of the disease</w:t>
+      </w:r>
+      <w:r>
+        <w:t>.</w:t>
+      </w:r>
+    </w:p>
+    <w:p>
+      <w:pPr>
+        <w:ind w:left="720"/>
+        <w:rPr>
+          <w:rFonts w:eastAsiaTheme="minorEastAsia"/>
+        </w:rPr>
+      </w:pPr>
+      <w:r>
+        <w:rPr>
+          <w:noProof/>
+        </w:rPr>
+        <w:drawing>
+          <wp:inline distT="0" distB="0" distL="0" distR="0" wp14:anchorId="2148A69C" wp14:editId="3707BD5A">
+            <wp:extent cx="2758440" cy="1750681"/>
+            <wp:effectExtent l="0" t="0" r="3810" b="2540"/>
+            <wp:docPr id="6" name="Picture 6"/>
+            <wp:cNvGraphicFramePr>
+              <a:graphicFrameLocks xmlns:a="http://schemas.openxmlformats.org/drawingml/2006/main" noChangeAspect="1"/>
+            </wp:cNvGraphicFramePr>
+            <a:graphic xmlns:a="http://schemas.openxmlformats.org/drawingml/2006/main">
+              <a:graphicData uri="http://schemas.openxmlformats.org/drawingml/2006/picture">
+                <pic:pic xmlns:pic="http://schemas.openxmlformats.org/drawingml/2006/picture">
+                  <pic:nvPicPr>
+                    <pic:cNvPr id="0" name="Picture 1"/>
+                    <pic:cNvPicPr>
+                      <a:picLocks noChangeAspect="1" noChangeArrowheads="1"/>
+                    </pic:cNvPicPr>
+                  </pic:nvPicPr>
+                  <pic:blipFill>
+                    <a:blip r:embed="rId9" cstate="print">
+                      <a:extLst>
+                        <a:ext uri="{28A0092B-C50C-407E-A947-70E740481C1C}">
+                          <a14:useLocalDpi xmlns:a14="http://schemas.microsoft.com/office/drawing/2010/main" val="0"/>
+                        </a:ext>
+                      </a:extLst>
+                    </a:blip>
+                    <a:srcRect/>
+                    <a:stretch>
+                      <a:fillRect/>
+                    </a:stretch>
+                  </pic:blipFill>
+                  <pic:spPr bwMode="auto">
+                    <a:xfrm>
+                      <a:off x="0" y="0"/>
+                      <a:ext cx="2775819" cy="1761711"/>
+                    </a:xfrm>
+                    <a:prstGeom prst="rect">
+                      <a:avLst/>
+                    </a:prstGeom>
+                    <a:noFill/>
+                    <a:ln>
+                      <a:noFill/>
+                    </a:ln>
+                  </pic:spPr>
+                </pic:pic>
+              </a:graphicData>
+            </a:graphic>
+          </wp:inline>
+        </w:drawing>
+      </w:r>
+      <w:r>
+        <w:rPr>
+          <w:rFonts w:eastAsiaTheme="minorEastAsia"/>
+          <w:noProof/>
+        </w:rPr>
+        <w:drawing>
+          <wp:inline distT="0" distB="0" distL="0" distR="0" wp14:anchorId="1B491585" wp14:editId="2C3B8422">
+            <wp:extent cx="2857500" cy="1813550"/>
+            <wp:effectExtent l="0" t="0" r="0" b="0"/>
+            <wp:docPr id="7" name="Picture 7"/>
+            <wp:cNvGraphicFramePr>
+              <a:graphicFrameLocks xmlns:a="http://schemas.openxmlformats.org/drawingml/2006/main" noChangeAspect="1"/>
+            </wp:cNvGraphicFramePr>
+            <a:graphic xmlns:a="http://schemas.openxmlformats.org/drawingml/2006/main">
+              <a:graphicData uri="http://schemas.openxmlformats.org/drawingml/2006/picture">
+                <pic:pic xmlns:pic="http://schemas.openxmlformats.org/drawingml/2006/picture">
+                  <pic:nvPicPr>
+                    <pic:cNvPr id="0" name="Picture 2"/>
+                    <pic:cNvPicPr>
+                      <a:picLocks noChangeAspect="1" noChangeArrowheads="1"/>
+                    </pic:cNvPicPr>
+                  </pic:nvPicPr>
+                  <pic:blipFill>
+                    <a:blip r:embed="rId10" cstate="print">
+                      <a:extLst>
+                        <a:ext uri="{28A0092B-C50C-407E-A947-70E740481C1C}">
+                          <a14:useLocalDpi xmlns:a14="http://schemas.microsoft.com/office/drawing/2010/main" val="0"/>
+                        </a:ext>
+                      </a:extLst>
+                    </a:blip>
+                    <a:srcRect/>
+                    <a:stretch>
+                      <a:fillRect/>
+                    </a:stretch>
+                  </pic:blipFill>
+                  <pic:spPr bwMode="auto">
+                    <a:xfrm>
+                      <a:off x="0" y="0"/>
+                      <a:ext cx="2879169" cy="1827303"/>
+                    </a:xfrm>
+                    <a:prstGeom prst="rect">
+                      <a:avLst/>
+                    </a:prstGeom>
+                    <a:noFill/>
+                    <a:ln>
+                      <a:noFill/>
+                    </a:ln>
+                  </pic:spPr>
+                </pic:pic>
+              </a:graphicData>
+            </a:graphic>
+          </wp:inline>
+        </w:drawing>
+      </w:r>
+    </w:p>
+    <w:p>
+      <w:pPr>
+        <w:pStyle w:val="ListParagraph"/>
+        <w:ind w:left="1440"/>
+      </w:pPr>
+    </w:p>
+    <w:p>
+      <w:pPr>
+        <w:pStyle w:val="ListParagraph"/>
+        <w:ind w:left="1440"/>
+      </w:pPr>
+    </w:p>
+    <w:p>
+      <w:pPr>
+        <w:ind w:firstLine="720"/>
+        <w:rPr>
+          <w:b/>
+          <w:bCs/>
+          <w:sz w:val="28"/>
+          <w:szCs w:val="28"/>
+        </w:rPr>
+      </w:pPr>
+      <w:r>
+        <w:rPr>
+          <w:b/>
+          <w:bCs/>
+          <w:sz w:val="28"/>
+          <w:szCs w:val="28"/>
+        </w:rPr>
+        <w:t>EXPOSURE</w:t>
+      </w:r>
+      <w:r>
+        <w:rPr>
+          <w:b/>
+          <w:bCs/>
+          <w:sz w:val="28"/>
+          <w:szCs w:val="28"/>
+        </w:rPr>
+        <w:t xml:space="preserve"> to infection</w:t>
+      </w:r>
+    </w:p>
+    <w:p>
+      <w:pPr>
+        <w:ind w:firstLine="720"/>
+        <w:rPr>
+          <w:b/>
+          <w:bCs/>
+        </w:rPr>
+      </w:pPr>
+      <w:r>
+        <w:rPr>
+          <w:b/>
+          <w:bCs/>
+        </w:rPr>
+        <w:t xml:space="preserve">Force of infection acting on individual </w:t>
+      </w:r>
+      <w:r>
+        <w:rPr>
+          <w:b/>
+          <w:bCs/>
           <w:i/>
           <w:iCs/>
         </w:rPr>
-        <w:tab/>
-      </w:r>
-      <w:r>
-        <w:t xml:space="preserve"> </w:t>
-      </w:r>
-    </w:p>
-    <w:p>
-      <w:pPr>
-        <w:ind w:firstLine="720"/>
-        <w:rPr>
-          <w:b/>
-          <w:bCs/>
-        </w:rPr>
-      </w:pPr>
-      <w:r>
-        <w:rPr>
-          <w:b/>
-          <w:bCs/>
-        </w:rPr>
-        <w:t>EXPOSURE</w:t>
-      </w:r>
-      <w:r>
-        <w:rPr>
-          <w:b/>
-          <w:bCs/>
-        </w:rPr>
-        <w:t xml:space="preserve"> to infection</w:t>
-      </w:r>
-    </w:p>
-    <w:p>
-      <w:pPr>
-        <w:ind w:firstLine="720"/>
-        <w:rPr>
-          <w:b/>
-          <w:bCs/>
-        </w:rPr>
-      </w:pPr>
-      <w:r>
-        <w:rPr>
-          <w:b/>
-          <w:bCs/>
-        </w:rPr>
-        <w:t xml:space="preserve">Force of infection acting on individual </w:t>
-      </w:r>
-      <w:proofErr w:type="spellStart"/>
-      <w:r>
-        <w:rPr>
-          <w:b/>
-          <w:bCs/>
-          <w:i/>
-          <w:iCs/>
-        </w:rPr>
-        <w:t>i</w:t>
-      </w:r>
-      <w:proofErr w:type="spellEnd"/>
-      <w:r>
-        <w:rPr>
-          <w:b/>
-          <w:bCs/>
-          <w:i/>
-          <w:iCs/>
-        </w:rPr>
-        <w:t xml:space="preserve"> </w:t>
-      </w:r>
-      <w:r>
-        <w:rPr>
-          <w:b/>
-          <w:bCs/>
-        </w:rPr>
-        <w:t>: number of new worms acquired [</w:t>
-      </w:r>
-      <w:proofErr w:type="spellStart"/>
-      <w:r>
-        <w:rPr>
-          <w:b/>
-          <w:bCs/>
-        </w:rPr>
-        <w:t>nw</w:t>
-      </w:r>
-      <w:proofErr w:type="spellEnd"/>
-      <w:r>
-        <w:rPr>
-          <w:b/>
-          <w:bCs/>
-        </w:rPr>
-        <w:t>]</w:t>
+        <w:t xml:space="preserve">i </w:t>
+      </w:r>
+      <w:r>
+        <w:rPr>
+          <w:b/>
+          <w:bCs/>
+        </w:rPr>
+        <w:t>: number of new worms acquired [nw]</w:t>
       </w:r>
     </w:p>
     <w:p>
@@ -946,6 +1569,7 @@
             <w:rPr>
               <w:rFonts w:ascii="Cambria Math" w:hAnsi="Cambria Math"/>
             </w:rPr>
+            <w:lastRenderedPageBreak/>
             <m:t xml:space="preserve">rate </m:t>
           </m:r>
           <m:r>
@@ -1471,69 +2095,296 @@
           <w:rFonts w:eastAsiaTheme="minorEastAsia"/>
           <w:noProof/>
         </w:rPr>
-        <w:lastRenderedPageBreak/>
-        <w:drawing>
-          <wp:anchor distT="0" distB="0" distL="114300" distR="114300" simplePos="0" relativeHeight="251658240" behindDoc="0" locked="0" layoutInCell="1" allowOverlap="1" wp14:anchorId="744EA09F" wp14:editId="62603179">
-            <wp:simplePos x="0" y="0"/>
-            <wp:positionH relativeFrom="margin">
-              <wp:align>center</wp:align>
-            </wp:positionH>
-            <wp:positionV relativeFrom="paragraph">
-              <wp:posOffset>114935</wp:posOffset>
-            </wp:positionV>
-            <wp:extent cx="4733925" cy="2581275"/>
-            <wp:effectExtent l="0" t="0" r="9525" b="9525"/>
-            <wp:wrapSquare wrapText="bothSides"/>
-            <wp:docPr id="1" name="Immagine 1"/>
-            <wp:cNvGraphicFramePr>
-              <a:graphicFrameLocks xmlns:a="http://schemas.openxmlformats.org/drawingml/2006/main" noChangeAspect="1"/>
-            </wp:cNvGraphicFramePr>
-            <a:graphic xmlns:a="http://schemas.openxmlformats.org/drawingml/2006/main">
-              <a:graphicData uri="http://schemas.openxmlformats.org/drawingml/2006/picture">
-                <pic:pic xmlns:pic="http://schemas.openxmlformats.org/drawingml/2006/picture">
-                  <pic:nvPicPr>
-                    <pic:cNvPr id="0" name="Picture 1"/>
-                    <pic:cNvPicPr>
-                      <a:picLocks noChangeAspect="1" noChangeArrowheads="1"/>
-                    </pic:cNvPicPr>
-                  </pic:nvPicPr>
-                  <pic:blipFill rotWithShape="1">
-                    <a:blip r:embed="rId11">
-                      <a:extLst>
-                        <a:ext uri="{28A0092B-C50C-407E-A947-70E740481C1C}">
-                          <a14:useLocalDpi xmlns:a14="http://schemas.microsoft.com/office/drawing/2010/main" val="0"/>
-                        </a:ext>
-                      </a:extLst>
-                    </a:blip>
-                    <a:srcRect l="5282" t="14736" r="4189" b="13947"/>
-                    <a:stretch/>
-                  </pic:blipFill>
-                  <pic:spPr bwMode="auto">
-                    <a:xfrm>
-                      <a:off x="0" y="0"/>
-                      <a:ext cx="4733925" cy="2581275"/>
-                    </a:xfrm>
-                    <a:prstGeom prst="rect">
-                      <a:avLst/>
-                    </a:prstGeom>
-                    <a:noFill/>
-                    <a:ln>
-                      <a:noFill/>
-                    </a:ln>
-                    <a:extLst>
-                      <a:ext uri="{53640926-AAD7-44D8-BBD7-CCE9431645EC}">
-                        <a14:shadowObscured xmlns:a14="http://schemas.microsoft.com/office/drawing/2010/main"/>
-                      </a:ext>
-                    </a:extLst>
-                  </pic:spPr>
-                </pic:pic>
-              </a:graphicData>
-            </a:graphic>
-            <wp14:sizeRelV relativeFrom="margin">
-              <wp14:pctHeight>0</wp14:pctHeight>
-            </wp14:sizeRelV>
-          </wp:anchor>
-        </w:drawing>
+        <mc:AlternateContent>
+          <mc:Choice Requires="wpg">
+            <w:drawing>
+              <wp:anchor distT="0" distB="0" distL="114300" distR="114300" simplePos="0" relativeHeight="251661312" behindDoc="0" locked="0" layoutInCell="1" allowOverlap="1" wp14:anchorId="2573912C" wp14:editId="6E00DC44">
+                <wp:simplePos x="0" y="0"/>
+                <wp:positionH relativeFrom="column">
+                  <wp:posOffset>428623</wp:posOffset>
+                </wp:positionH>
+                <wp:positionV relativeFrom="paragraph">
+                  <wp:posOffset>114300</wp:posOffset>
+                </wp:positionV>
+                <wp:extent cx="4994912" cy="2796540"/>
+                <wp:effectExtent l="0" t="0" r="0" b="3810"/>
+                <wp:wrapNone/>
+                <wp:docPr id="13" name="Group 13"/>
+                <wp:cNvGraphicFramePr/>
+                <a:graphic xmlns:a="http://schemas.openxmlformats.org/drawingml/2006/main">
+                  <a:graphicData uri="http://schemas.microsoft.com/office/word/2010/wordprocessingGroup">
+                    <wpg:wgp>
+                      <wpg:cNvGrpSpPr/>
+                      <wpg:grpSpPr>
+                        <a:xfrm>
+                          <a:off x="0" y="0"/>
+                          <a:ext cx="4994912" cy="2796540"/>
+                          <a:chOff x="0" y="0"/>
+                          <a:chExt cx="4994912" cy="2796540"/>
+                        </a:xfrm>
+                      </wpg:grpSpPr>
+                      <pic:pic xmlns:pic="http://schemas.openxmlformats.org/drawingml/2006/picture">
+                        <pic:nvPicPr>
+                          <pic:cNvPr id="1" name="Immagine 1"/>
+                          <pic:cNvPicPr>
+                            <a:picLocks noChangeAspect="1"/>
+                          </pic:cNvPicPr>
+                        </pic:nvPicPr>
+                        <pic:blipFill rotWithShape="1">
+                          <a:blip r:embed="rId14">
+                            <a:extLst>
+                              <a:ext uri="{28A0092B-C50C-407E-A947-70E740481C1C}">
+                                <a14:useLocalDpi xmlns:a14="http://schemas.microsoft.com/office/drawing/2010/main" val="0"/>
+                              </a:ext>
+                            </a:extLst>
+                          </a:blip>
+                          <a:srcRect l="5282" t="14736" r="4189" b="13947"/>
+                          <a:stretch/>
+                        </pic:blipFill>
+                        <pic:spPr bwMode="auto">
+                          <a:xfrm>
+                            <a:off x="260987" y="0"/>
+                            <a:ext cx="4733925" cy="2581275"/>
+                          </a:xfrm>
+                          <a:prstGeom prst="rect">
+                            <a:avLst/>
+                          </a:prstGeom>
+                          <a:noFill/>
+                          <a:ln>
+                            <a:noFill/>
+                          </a:ln>
+                          <a:extLst>
+                            <a:ext uri="{53640926-AAD7-44D8-BBD7-CCE9431645EC}">
+                              <a14:shadowObscured xmlns:a14="http://schemas.microsoft.com/office/drawing/2010/main"/>
+                            </a:ext>
+                          </a:extLst>
+                        </pic:spPr>
+                      </pic:pic>
+                      <wps:wsp>
+                        <wps:cNvPr id="11" name="Text Box 11"/>
+                        <wps:cNvSpPr txBox="1"/>
+                        <wps:spPr>
+                          <a:xfrm>
+                            <a:off x="2272667" y="2484120"/>
+                            <a:ext cx="716280" cy="312420"/>
+                          </a:xfrm>
+                          <a:prstGeom prst="rect">
+                            <a:avLst/>
+                          </a:prstGeom>
+                          <a:solidFill>
+                            <a:schemeClr val="lt1"/>
+                          </a:solidFill>
+                          <a:ln w="6350">
+                            <a:noFill/>
+                          </a:ln>
+                        </wps:spPr>
+                        <wps:txbx>
+                          <w:txbxContent>
+                            <w:p>
+                              <w:pPr>
+                                <w:rPr>
+                                  <w:sz w:val="28"/>
+                                  <w:szCs w:val="28"/>
+                                  <w:lang w:val="nl-NL"/>
+                                </w:rPr>
+                              </w:pPr>
+                              <w:r>
+                                <w:rPr>
+                                  <w:sz w:val="28"/>
+                                  <w:szCs w:val="28"/>
+                                  <w:lang w:val="nl-NL"/>
+                                </w:rPr>
+                                <w:t>Age</w:t>
+                              </w:r>
+                            </w:p>
+                          </w:txbxContent>
+                        </wps:txbx>
+                        <wps:bodyPr rot="0" spcFirstLastPara="0" vertOverflow="overflow" horzOverflow="overflow" vert="horz" wrap="square" lIns="91440" tIns="45720" rIns="91440" bIns="45720" numCol="1" spcCol="0" rtlCol="0" fromWordArt="0" anchor="t" anchorCtr="0" forceAA="0" compatLnSpc="1">
+                          <a:prstTxWarp prst="textNoShape">
+                            <a:avLst/>
+                          </a:prstTxWarp>
+                          <a:noAutofit/>
+                        </wps:bodyPr>
+                      </wps:wsp>
+                      <wps:wsp>
+                        <wps:cNvPr id="12" name="Text Box 12"/>
+                        <wps:cNvSpPr txBox="1"/>
+                        <wps:spPr>
+                          <a:xfrm rot="16200000">
+                            <a:off x="-586421" y="889953"/>
+                            <a:ext cx="1577972" cy="405130"/>
+                          </a:xfrm>
+                          <a:prstGeom prst="rect">
+                            <a:avLst/>
+                          </a:prstGeom>
+                          <a:solidFill>
+                            <a:schemeClr val="lt1"/>
+                          </a:solidFill>
+                          <a:ln w="6350">
+                            <a:noFill/>
+                          </a:ln>
+                        </wps:spPr>
+                        <wps:txbx>
+                          <w:txbxContent>
+                            <w:p>
+                              <w:pPr>
+                                <w:rPr>
+                                  <w:sz w:val="28"/>
+                                  <w:szCs w:val="28"/>
+                                  <w:lang w:val="nl-NL"/>
+                                </w:rPr>
+                              </w:pPr>
+                              <w:r>
+                                <w:rPr>
+                                  <w:sz w:val="28"/>
+                                  <w:szCs w:val="28"/>
+                                  <w:lang w:val="nl-NL"/>
+                                </w:rPr>
+                                <w:t>Exposu</w:t>
+                              </w:r>
+                              <w:r>
+                                <w:rPr>
+                                  <w:sz w:val="28"/>
+                                  <w:szCs w:val="28"/>
+                                  <w:lang w:val="nl-NL"/>
+                                </w:rPr>
+                                <w:t>re</w:t>
+                              </w:r>
+                              <w:r>
+                                <w:rPr>
+                                  <w:sz w:val="28"/>
+                                  <w:szCs w:val="28"/>
+                                  <w:lang w:val="nl-NL"/>
+                                </w:rPr>
+                                <w:t xml:space="preserve"> </w:t>
+                              </w:r>
+                              <w:r>
+                                <w:rPr>
+                                  <w:sz w:val="28"/>
+                                  <w:szCs w:val="28"/>
+                                  <w:lang w:val="nl-NL"/>
+                                </w:rPr>
+                                <w:t>rate</w:t>
+                              </w:r>
+                            </w:p>
+                          </w:txbxContent>
+                        </wps:txbx>
+                        <wps:bodyPr rot="0" spcFirstLastPara="0" vertOverflow="overflow" horzOverflow="overflow" vert="horz" wrap="square" lIns="91440" tIns="45720" rIns="91440" bIns="45720" numCol="1" spcCol="0" rtlCol="0" fromWordArt="0" anchor="t" anchorCtr="0" forceAA="0" compatLnSpc="1">
+                          <a:prstTxWarp prst="textNoShape">
+                            <a:avLst/>
+                          </a:prstTxWarp>
+                          <a:noAutofit/>
+                        </wps:bodyPr>
+                      </wps:wsp>
+                    </wpg:wgp>
+                  </a:graphicData>
+                </a:graphic>
+              </wp:anchor>
+            </w:drawing>
+          </mc:Choice>
+          <mc:Fallback>
+            <w:pict>
+              <v:group w14:anchorId="2573912C" id="Group 13" o:spid="_x0000_s1026" style="position:absolute;margin-left:33.75pt;margin-top:9pt;width:393.3pt;height:220.2pt;z-index:251661312" coordsize="49949,27965" o:gfxdata="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">
+                <v:shapetype id="_x0000_t75" coordsize="21600,21600" o:spt="75" o:preferrelative="t" path="m@4@5l@4@11@9@11@9@5xe" filled="f" stroked="f">
+                  <v:stroke joinstyle="miter"/>
+                  <v:formulas>
+                    <v:f eqn="if lineDrawn pixelLineWidth 0"/>
+                    <v:f eqn="sum @0 1 0"/>
+                    <v:f eqn="sum 0 0 @1"/>
+                    <v:f eqn="prod @2 1 2"/>
+                    <v:f eqn="prod @3 21600 pixelWidth"/>
+                    <v:f eqn="prod @3 21600 pixelHeight"/>
+                    <v:f eqn="sum @0 0 1"/>
+                    <v:f eqn="prod @6 1 2"/>
+                    <v:f eqn="prod @7 21600 pixelWidth"/>
+                    <v:f eqn="sum @8 21600 0"/>
+                    <v:f eqn="prod @7 21600 pixelHeight"/>
+                    <v:f eqn="sum @10 21600 0"/>
+                  </v:formulas>
+                  <v:path o:extrusionok="f" gradientshapeok="t" o:connecttype="rect"/>
+                  <o:lock v:ext="edit" aspectratio="t"/>
+                </v:shapetype>
+                <v:shape id="Immagine 1" o:spid="_x0000_s1027" type="#_x0000_t75" style="position:absolute;left:2609;width:47340;height:25812;visibility:visible;mso-wrap-style:square" o:gfxdata="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">
+                  <v:imagedata r:id="rId15" o:title="" croptop="9657f" cropbottom="9140f" cropleft="3462f" cropright="2745f"/>
+                </v:shape>
+                <v:shapetype id="_x0000_t202" coordsize="21600,21600" o:spt="202" path="m,l,21600r21600,l21600,xe">
+                  <v:stroke joinstyle="miter"/>
+                  <v:path gradientshapeok="t" o:connecttype="rect"/>
+                </v:shapetype>
+                <v:shape id="Text Box 11" o:spid="_x0000_s1028" type="#_x0000_t202" style="position:absolute;left:22726;top:24841;width:7163;height:3124;visibility:visible;mso-wrap-style:square;v-text-anchor:top" o:gfxdata="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" fillcolor="white [3201]" stroked="f" strokeweight=".5pt">
+                  <v:textbox>
+                    <w:txbxContent>
+                      <w:p>
+                        <w:pPr>
+                          <w:rPr>
+                            <w:sz w:val="28"/>
+                            <w:szCs w:val="28"/>
+                            <w:lang w:val="nl-NL"/>
+                          </w:rPr>
+                        </w:pPr>
+                        <w:r>
+                          <w:rPr>
+                            <w:sz w:val="28"/>
+                            <w:szCs w:val="28"/>
+                            <w:lang w:val="nl-NL"/>
+                          </w:rPr>
+                          <w:t>Age</w:t>
+                        </w:r>
+                      </w:p>
+                    </w:txbxContent>
+                  </v:textbox>
+                </v:shape>
+                <v:shape id="Text Box 12" o:spid="_x0000_s1029" type="#_x0000_t202" style="position:absolute;left:-5864;top:8899;width:15780;height:4051;rotation:-90;visibility:visible;mso-wrap-style:square;v-text-anchor:top" o:gfxdata="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" fillcolor="white [3201]" stroked="f" strokeweight=".5pt">
+                  <v:textbox>
+                    <w:txbxContent>
+                      <w:p>
+                        <w:pPr>
+                          <w:rPr>
+                            <w:sz w:val="28"/>
+                            <w:szCs w:val="28"/>
+                            <w:lang w:val="nl-NL"/>
+                          </w:rPr>
+                        </w:pPr>
+                        <w:r>
+                          <w:rPr>
+                            <w:sz w:val="28"/>
+                            <w:szCs w:val="28"/>
+                            <w:lang w:val="nl-NL"/>
+                          </w:rPr>
+                          <w:t>Exposu</w:t>
+                        </w:r>
+                        <w:r>
+                          <w:rPr>
+                            <w:sz w:val="28"/>
+                            <w:szCs w:val="28"/>
+                            <w:lang w:val="nl-NL"/>
+                          </w:rPr>
+                          <w:t>re</w:t>
+                        </w:r>
+                        <w:r>
+                          <w:rPr>
+                            <w:sz w:val="28"/>
+                            <w:szCs w:val="28"/>
+                            <w:lang w:val="nl-NL"/>
+                          </w:rPr>
+                          <w:t xml:space="preserve"> </w:t>
+                        </w:r>
+                        <w:r>
+                          <w:rPr>
+                            <w:sz w:val="28"/>
+                            <w:szCs w:val="28"/>
+                            <w:lang w:val="nl-NL"/>
+                          </w:rPr>
+                          <w:t>rate</w:t>
+                        </w:r>
+                      </w:p>
+                    </w:txbxContent>
+                  </v:textbox>
+                </v:shape>
+              </v:group>
+            </w:pict>
+          </mc:Fallback>
+        </mc:AlternateContent>
       </w:r>
     </w:p>
     <w:p>
@@ -1601,6 +2452,14 @@
     <w:p>
       <w:pPr>
         <w:ind w:firstLine="720"/>
+      </w:pPr>
+    </w:p>
+    <w:p>
+      <w:pPr>
+        <w:ind w:left="720"/>
+        <w:rPr>
+          <w:rFonts w:eastAsiaTheme="minorEastAsia"/>
+        </w:rPr>
       </w:pPr>
     </w:p>
     <w:p>
@@ -1698,7 +2557,6 @@
           <w:rFonts w:eastAsiaTheme="minorEastAsia"/>
         </w:rPr>
       </w:pPr>
-      <w:proofErr w:type="spellStart"/>
       <m:oMathPara>
         <m:oMath>
           <m:r>
@@ -1710,7 +2568,6 @@
             </w:rPr>
             <m:t>malesnw</m:t>
           </m:r>
-          <w:proofErr w:type="spellEnd"/>
           <m:r>
             <w:rPr>
               <w:rFonts w:ascii="Cambria Math" w:hAnsi="Cambria Math"/>
@@ -1785,13 +2642,17 @@
           <w:rFonts w:eastAsiaTheme="minorEastAsia"/>
           <w:b/>
           <w:bCs/>
-        </w:rPr>
-      </w:pPr>
-      <w:r>
-        <w:rPr>
-          <w:rFonts w:eastAsiaTheme="minorEastAsia"/>
-          <w:b/>
-          <w:bCs/>
+          <w:sz w:val="28"/>
+          <w:szCs w:val="28"/>
+        </w:rPr>
+      </w:pPr>
+      <w:r>
+        <w:rPr>
+          <w:rFonts w:eastAsiaTheme="minorEastAsia"/>
+          <w:b/>
+          <w:bCs/>
+          <w:sz w:val="28"/>
+          <w:szCs w:val="28"/>
         </w:rPr>
         <w:t>WORMS</w:t>
       </w:r>
@@ -1843,25 +2704,7 @@
           <w:b/>
           <w:bCs/>
         </w:rPr>
-        <w:t>ed [</w:t>
-      </w:r>
-      <w:proofErr w:type="spellStart"/>
-      <w:r>
-        <w:rPr>
-          <w:rFonts w:eastAsiaTheme="minorEastAsia"/>
-          <w:b/>
-          <w:bCs/>
-        </w:rPr>
-        <w:t>wp</w:t>
-      </w:r>
-      <w:proofErr w:type="spellEnd"/>
-      <w:r>
-        <w:rPr>
-          <w:rFonts w:eastAsiaTheme="minorEastAsia"/>
-          <w:b/>
-          <w:bCs/>
-        </w:rPr>
-        <w:t>]. Paired worms can</w:t>
+        <w:t>ed [wp]. Paired worms can</w:t>
       </w:r>
       <w:r>
         <w:rPr>
@@ -2252,7 +3095,6 @@
         </w:rPr>
         <w:t xml:space="preserve"> male mature worms for human host </w:t>
       </w:r>
-      <w:proofErr w:type="spellStart"/>
       <w:r>
         <w:rPr>
           <w:rFonts w:eastAsiaTheme="minorEastAsia"/>
@@ -2261,7 +3103,6 @@
         </w:rPr>
         <w:t>i</w:t>
       </w:r>
-      <w:proofErr w:type="spellEnd"/>
     </w:p>
     <w:p>
       <w:pPr>
@@ -2322,7 +3163,6 @@
         </w:rPr>
         <w:t xml:space="preserve"> female mature worms for human host </w:t>
       </w:r>
-      <w:proofErr w:type="spellStart"/>
       <w:r>
         <w:rPr>
           <w:rFonts w:eastAsiaTheme="minorEastAsia"/>
@@ -2331,7 +3171,6 @@
         </w:rPr>
         <w:t>i</w:t>
       </w:r>
-      <w:proofErr w:type="spellEnd"/>
     </w:p>
     <w:p>
       <w:pPr>
@@ -2392,7 +3231,6 @@
         </w:rPr>
         <w:t xml:space="preserve"> detected eggs from human host </w:t>
       </w:r>
-      <w:proofErr w:type="spellStart"/>
       <w:r>
         <w:rPr>
           <w:rFonts w:eastAsiaTheme="minorEastAsia"/>
@@ -2401,7 +3239,6 @@
         </w:rPr>
         <w:t>i</w:t>
       </w:r>
-      <w:proofErr w:type="spellEnd"/>
     </w:p>
     <w:p>
       <w:pPr>
@@ -2438,14 +3275,14 @@
         <w:rPr>
           <w:rFonts w:eastAsiaTheme="minorEastAsia"/>
         </w:rPr>
-        <w:t>fecundity in eggs/worm pair</w:t>
+        <w:t xml:space="preserve">fecundity in </w:t>
       </w:r>
       <w:commentRangeStart w:id="2"/>
       <w:r>
         <w:rPr>
           <w:rFonts w:eastAsiaTheme="minorEastAsia"/>
         </w:rPr>
-        <w:t>/slide</w:t>
+        <w:t>eggs/worm pair</w:t>
       </w:r>
       <w:commentRangeEnd w:id="2"/>
       <w:r>
@@ -2465,23 +3302,7 @@
           <w:rFonts w:eastAsiaTheme="minorEastAsia"/>
           <w:lang w:val="nl-NL"/>
         </w:rPr>
-        <w:t xml:space="preserve">Range </w:t>
-      </w:r>
-      <w:proofErr w:type="spellStart"/>
-      <w:r>
-        <w:rPr>
-          <w:rFonts w:eastAsiaTheme="minorEastAsia"/>
-          <w:lang w:val="nl-NL"/>
-        </w:rPr>
-        <w:t>studied</w:t>
-      </w:r>
-      <w:proofErr w:type="spellEnd"/>
-      <w:r>
-        <w:rPr>
-          <w:rFonts w:eastAsiaTheme="minorEastAsia"/>
-          <w:lang w:val="nl-NL"/>
-        </w:rPr>
-        <w:t xml:space="preserve"> in De Vlas (1992). </w:t>
+        <w:t xml:space="preserve">Range studied in De Vlas (1992). </w:t>
       </w:r>
       <w:r>
         <w:rPr>
@@ -2863,6 +3684,8 @@
           <w:rFonts w:eastAsiaTheme="minorEastAsia"/>
           <w:b/>
           <w:bCs/>
+          <w:sz w:val="28"/>
+          <w:szCs w:val="28"/>
         </w:rPr>
         <w:t>CONTRIBUTION</w:t>
       </w:r>
@@ -2871,6 +3694,8 @@
           <w:rFonts w:eastAsiaTheme="minorEastAsia"/>
           <w:b/>
           <w:bCs/>
+          <w:sz w:val="28"/>
+          <w:szCs w:val="28"/>
         </w:rPr>
         <w:t xml:space="preserve"> to the reservoir</w:t>
       </w:r>
@@ -3053,13 +3878,7 @@
                 <w:rPr>
                   <w:rFonts w:ascii="Cambria Math" w:eastAsiaTheme="minorEastAsia" w:hAnsi="Cambria Math"/>
                 </w:rPr>
-                <m:t>e</m:t>
-              </m:r>
-              <m:r>
-                <w:rPr>
-                  <w:rFonts w:ascii="Cambria Math" w:eastAsiaTheme="minorEastAsia" w:hAnsi="Cambria Math"/>
-                </w:rPr>
-                <m:t>_profile</m:t>
+                <m:t>e_profile</m:t>
               </m:r>
             </m:e>
             <m:sub>
@@ -3077,8 +3896,6 @@
             </w:rPr>
             <m:t>× i</m:t>
           </m:r>
-          <w:bookmarkStart w:id="3" w:name="_GoBack"/>
-          <w:bookmarkEnd w:id="3"/>
           <m:sSub>
             <m:sSubPr>
               <m:ctrlPr>
@@ -3171,8 +3988,6 @@
         </w:rPr>
         <w:t>(</w:t>
       </w:r>
-      <w:commentRangeStart w:id="4"/>
-      <w:commentRangeStart w:id="5"/>
       <w:r>
         <w:rPr>
           <w:rFonts w:eastAsiaTheme="minorEastAsia"/>
@@ -3183,14 +3998,6 @@
         </w:rPr>
         <w:t>MDA</w:t>
       </w:r>
-      <w:commentRangeEnd w:id="4"/>
-      <w:r>
-        <w:rPr>
-          <w:rStyle w:val="CommentReference"/>
-        </w:rPr>
-        <w:commentReference w:id="4"/>
-      </w:r>
-      <w:commentRangeEnd w:id="5"/>
       <w:r>
         <w:rPr>
           <w:rFonts w:eastAsiaTheme="minorEastAsia"/>
@@ -3211,12 +4018,6 @@
       </w:r>
       <w:r>
         <w:rPr>
-          <w:rStyle w:val="CommentReference"/>
-        </w:rPr>
-        <w:commentReference w:id="5"/>
-      </w:r>
-      <w:r>
-        <w:rPr>
           <w:rFonts w:eastAsiaTheme="minorEastAsia"/>
           <w:b/>
           <w:bCs/>
@@ -3309,23 +4110,13 @@
         </w:rPr>
         <w:t xml:space="preserve">If </w:t>
       </w:r>
-      <w:proofErr w:type="spellStart"/>
       <w:r>
         <w:rPr>
           <w:rFonts w:eastAsiaTheme="minorEastAsia"/>
           <w:i/>
           <w:iCs/>
         </w:rPr>
-        <w:t>t</w:t>
-      </w:r>
-      <w:proofErr w:type="spellEnd"/>
-      <w:r>
-        <w:rPr>
-          <w:rFonts w:eastAsiaTheme="minorEastAsia"/>
-          <w:i/>
-          <w:iCs/>
-        </w:rPr>
-        <w:t xml:space="preserve"> </w:t>
+        <w:t xml:space="preserve">t </w:t>
       </w:r>
       <w:r>
         <w:rPr>
@@ -3348,23 +4139,13 @@
         <w:tab/>
         <w:t xml:space="preserve">If age of individual </w:t>
       </w:r>
-      <w:proofErr w:type="spellStart"/>
       <w:r>
         <w:rPr>
           <w:rFonts w:eastAsiaTheme="minorEastAsia"/>
           <w:i/>
           <w:iCs/>
         </w:rPr>
-        <w:t>i</w:t>
-      </w:r>
-      <w:proofErr w:type="spellEnd"/>
-      <w:r>
-        <w:rPr>
-          <w:rFonts w:eastAsiaTheme="minorEastAsia"/>
-          <w:i/>
-          <w:iCs/>
-        </w:rPr>
-        <w:t xml:space="preserve"> </w:t>
+        <w:t xml:space="preserve">i </w:t>
       </w:r>
       <w:r>
         <w:rPr>
@@ -3749,7 +4530,7 @@
         <w:rPr>
           <w:rFonts w:eastAsiaTheme="minorEastAsia"/>
         </w:rPr>
-        <w:t>S</w:t>
+        <w:t>A s</w:t>
       </w:r>
       <w:r>
         <w:rPr>
@@ -4505,6 +5286,8 @@
           <w:rFonts w:eastAsiaTheme="minorEastAsia"/>
           <w:b/>
           <w:bCs/>
+          <w:sz w:val="28"/>
+          <w:szCs w:val="28"/>
         </w:rPr>
       </w:pPr>
       <w:r>
@@ -4513,6 +5296,7 @@
           <w:i/>
           <w:iCs/>
         </w:rPr>
+        <w:lastRenderedPageBreak/>
         <w:t xml:space="preserve">  </w:t>
       </w:r>
       <w:r>
@@ -4528,6 +5312,8 @@
           <w:rFonts w:eastAsiaTheme="minorEastAsia"/>
           <w:b/>
           <w:bCs/>
+          <w:sz w:val="28"/>
+          <w:szCs w:val="28"/>
         </w:rPr>
         <w:t>RESERVOIR/CLOUD</w:t>
       </w:r>
@@ -4695,272 +5481,8 @@
         </w:rPr>
         <w:t>S</w:t>
       </w:r>
-    </w:p>
-    <w:p>
-      <w:pPr>
-        <w:ind w:firstLine="720"/>
-        <w:rPr>
-          <w:rFonts w:eastAsiaTheme="minorEastAsia"/>
-          <w:b/>
-          <w:bCs/>
-        </w:rPr>
-      </w:pPr>
-      <w:r>
-        <w:rPr>
-          <w:rFonts w:eastAsiaTheme="minorEastAsia"/>
-          <w:b/>
-          <w:bCs/>
-        </w:rPr>
-        <w:t>Population size over time</w:t>
-      </w:r>
-    </w:p>
-    <w:p>
-      <w:pPr>
-        <w:ind w:firstLine="720"/>
-        <w:rPr>
-          <w:rFonts w:eastAsiaTheme="minorEastAsia"/>
-        </w:rPr>
-      </w:pPr>
-      <w:r>
-        <w:rPr>
-          <w:rFonts w:eastAsiaTheme="minorEastAsia"/>
-        </w:rPr>
-        <w:t xml:space="preserve">Ten </w:t>
-      </w:r>
-      <w:r>
-        <w:rPr>
-          <w:rFonts w:eastAsiaTheme="minorEastAsia"/>
-        </w:rPr>
-        <w:t>stochastic</w:t>
-      </w:r>
-      <w:r>
-        <w:rPr>
-          <w:rFonts w:eastAsiaTheme="minorEastAsia"/>
-        </w:rPr>
-        <w:t xml:space="preserve"> seeds (grey line</w:t>
-      </w:r>
-      <w:r>
-        <w:rPr>
-          <w:rFonts w:eastAsiaTheme="minorEastAsia"/>
-        </w:rPr>
-        <w:t>s) with the mean (bla</w:t>
-      </w:r>
-      <w:r>
-        <w:rPr>
-          <w:rFonts w:eastAsiaTheme="minorEastAsia"/>
-        </w:rPr>
-        <w:t>c</w:t>
-      </w:r>
-      <w:r>
-        <w:rPr>
-          <w:rFonts w:eastAsiaTheme="minorEastAsia"/>
-        </w:rPr>
-        <w:t>k line)</w:t>
-      </w:r>
-      <w:r>
-        <w:rPr>
-          <w:rFonts w:eastAsiaTheme="minorEastAsia"/>
-        </w:rPr>
-        <w:t xml:space="preserve"> are displayed</w:t>
-      </w:r>
-      <w:r>
-        <w:rPr>
-          <w:rFonts w:eastAsiaTheme="minorEastAsia"/>
-        </w:rPr>
-        <w:t>.</w:t>
-      </w:r>
-    </w:p>
-    <w:p>
-      <w:pPr>
-        <w:ind w:firstLine="720"/>
-        <w:rPr>
-          <w:rFonts w:eastAsiaTheme="minorEastAsia"/>
-          <w:b/>
-          <w:bCs/>
-        </w:rPr>
-      </w:pPr>
-      <w:r>
-        <w:rPr>
-          <w:rFonts w:eastAsiaTheme="minorEastAsia"/>
-          <w:b/>
-          <w:bCs/>
-          <w:noProof/>
-        </w:rPr>
-        <w:lastRenderedPageBreak/>
-        <w:drawing>
-          <wp:inline distT="0" distB="0" distL="0" distR="0" wp14:anchorId="1CE6BEA2" wp14:editId="0FD102EA">
-            <wp:extent cx="6118860" cy="5242560"/>
-            <wp:effectExtent l="0" t="0" r="0" b="0"/>
-            <wp:docPr id="5" name="Picture 5"/>
-            <wp:cNvGraphicFramePr>
-              <a:graphicFrameLocks xmlns:a="http://schemas.openxmlformats.org/drawingml/2006/main" noChangeAspect="1"/>
-            </wp:cNvGraphicFramePr>
-            <a:graphic xmlns:a="http://schemas.openxmlformats.org/drawingml/2006/main">
-              <a:graphicData uri="http://schemas.openxmlformats.org/drawingml/2006/picture">
-                <pic:pic xmlns:pic="http://schemas.openxmlformats.org/drawingml/2006/picture">
-                  <pic:nvPicPr>
-                    <pic:cNvPr id="0" name="Picture 1"/>
-                    <pic:cNvPicPr>
-                      <a:picLocks noChangeAspect="1" noChangeArrowheads="1"/>
-                    </pic:cNvPicPr>
-                  </pic:nvPicPr>
-                  <pic:blipFill>
-                    <a:blip r:embed="rId12" cstate="print">
-                      <a:extLst>
-                        <a:ext uri="{28A0092B-C50C-407E-A947-70E740481C1C}">
-                          <a14:useLocalDpi xmlns:a14="http://schemas.microsoft.com/office/drawing/2010/main" val="0"/>
-                        </a:ext>
-                      </a:extLst>
-                    </a:blip>
-                    <a:srcRect/>
-                    <a:stretch>
-                      <a:fillRect/>
-                    </a:stretch>
-                  </pic:blipFill>
-                  <pic:spPr bwMode="auto">
-                    <a:xfrm>
-                      <a:off x="0" y="0"/>
-                      <a:ext cx="6118860" cy="5242560"/>
-                    </a:xfrm>
-                    <a:prstGeom prst="rect">
-                      <a:avLst/>
-                    </a:prstGeom>
-                    <a:noFill/>
-                    <a:ln>
-                      <a:noFill/>
-                    </a:ln>
-                  </pic:spPr>
-                </pic:pic>
-              </a:graphicData>
-            </a:graphic>
-          </wp:inline>
-        </w:drawing>
-      </w:r>
-    </w:p>
-    <w:p>
-      <w:pPr>
-        <w:ind w:firstLine="720"/>
-        <w:rPr>
-          <w:b/>
-          <w:bCs/>
-          <w:color w:val="FF0000"/>
-        </w:rPr>
-      </w:pPr>
-      <w:r>
-        <w:rPr>
-          <w:b/>
-          <w:bCs/>
-          <w:color w:val="FF0000"/>
-        </w:rPr>
-        <w:t>PRIORITIES / DISCUSSION POINTS:</w:t>
-      </w:r>
-    </w:p>
-    <w:p>
-      <w:pPr>
-        <w:pStyle w:val="ListParagraph"/>
-        <w:numPr>
-          <w:ilvl w:val="0"/>
-          <w:numId w:val="6"/>
-        </w:numPr>
-        <w:rPr>
-          <w:rFonts w:eastAsiaTheme="minorEastAsia"/>
-        </w:rPr>
-      </w:pPr>
-      <w:r>
-        <w:rPr>
-          <w:rFonts w:eastAsiaTheme="minorEastAsia"/>
-          <w:b/>
-          <w:bCs/>
-        </w:rPr>
-        <w:t>How to keep constant population size.</w:t>
-      </w:r>
-      <w:r>
-        <w:rPr>
-          <w:rFonts w:eastAsiaTheme="minorEastAsia"/>
-        </w:rPr>
-        <w:t xml:space="preserve"> The parameters describing the population in South Africa reflect an expanding </w:t>
-      </w:r>
-      <w:r>
-        <w:rPr>
-          <w:rFonts w:eastAsiaTheme="minorEastAsia"/>
-        </w:rPr>
-        <w:t>demography</w:t>
-      </w:r>
-      <w:r>
-        <w:rPr>
-          <w:rFonts w:eastAsiaTheme="minorEastAsia"/>
-        </w:rPr>
-        <w:t>, increasing exponentially over time. We need a mechanisms to keep the population constant.</w:t>
-      </w:r>
-    </w:p>
-    <w:p>
-      <w:pPr>
-        <w:pStyle w:val="ListParagraph"/>
-        <w:ind w:left="1440"/>
-        <w:rPr>
-          <w:rFonts w:eastAsiaTheme="minorEastAsia"/>
-        </w:rPr>
-      </w:pPr>
-      <w:r>
-        <w:rPr>
-          <w:rFonts w:eastAsiaTheme="minorEastAsia"/>
-        </w:rPr>
-        <w:t xml:space="preserve">In WORMSIM </w:t>
-      </w:r>
-      <w:r>
-        <w:rPr>
-          <w:rFonts w:eastAsiaTheme="minorEastAsia"/>
-        </w:rPr>
-        <w:t>this is implemented with a “trimmer” event. This occurs all the times that the population size exceeds a given value, as a consequence the population is reduced of 10%.</w:t>
-      </w:r>
-    </w:p>
-    <w:p>
-      <w:pPr>
-        <w:pStyle w:val="ListParagraph"/>
-        <w:ind w:left="1440"/>
-        <w:rPr>
-          <w:rFonts w:eastAsiaTheme="minorEastAsia"/>
-        </w:rPr>
-      </w:pPr>
-      <w:r>
-        <w:rPr>
-          <w:rFonts w:eastAsiaTheme="minorEastAsia"/>
-        </w:rPr>
-        <w:t>In SCHISTOX they assume that a new born is added to the population for each occurring death.</w:t>
-      </w:r>
-    </w:p>
-    <w:p>
-      <w:pPr>
-        <w:pStyle w:val="ListParagraph"/>
-        <w:ind w:left="1440"/>
-        <w:rPr>
-          <w:rFonts w:eastAsiaTheme="minorEastAsia"/>
-        </w:rPr>
-      </w:pPr>
-    </w:p>
-    <w:p>
-      <w:pPr>
-        <w:pStyle w:val="ListParagraph"/>
-        <w:ind w:left="1440"/>
-        <w:rPr>
-          <w:rFonts w:eastAsiaTheme="minorEastAsia"/>
-        </w:rPr>
-      </w:pPr>
-      <w:r>
-        <w:rPr>
-          <w:rFonts w:eastAsiaTheme="minorEastAsia"/>
-        </w:rPr>
-        <w:t>To produce the plot above I am using the trimming mechanism, annually, whenever the population is greater than 700 individuals.</w:t>
-      </w:r>
-    </w:p>
-    <w:p>
-      <w:pPr>
-        <w:pStyle w:val="ListParagraph"/>
-        <w:ind w:left="1440"/>
-        <w:rPr>
-          <w:rFonts w:eastAsiaTheme="minorEastAsia"/>
-        </w:rPr>
-      </w:pPr>
+      <w:bookmarkStart w:id="3" w:name="_GoBack"/>
+      <w:bookmarkEnd w:id="3"/>
     </w:p>
     <w:p>
       <w:pPr>
@@ -5098,7 +5620,6 @@
           <w:rFonts w:eastAsiaTheme="minorEastAsia"/>
           <w:u w:val="single"/>
         </w:rPr>
-        <w:lastRenderedPageBreak/>
         <w:t>Applying d</w:t>
       </w:r>
       <w:r>
@@ -5176,6 +5697,7 @@
               <w:i/>
               <w:noProof/>
             </w:rPr>
+            <w:lastRenderedPageBreak/>
             <w:drawing>
               <wp:inline distT="0" distB="0" distL="0" distR="0" wp14:anchorId="4A8EB74C" wp14:editId="1453F647">
                 <wp:extent cx="6347460" cy="5242560"/>
@@ -5194,7 +5716,7 @@
                         </pic:cNvPicPr>
                       </pic:nvPicPr>
                       <pic:blipFill>
-                        <a:blip r:embed="rId13" cstate="print">
+                        <a:blip r:embed="rId16" cstate="print">
                           <a:extLst>
                             <a:ext uri="{28A0092B-C50C-407E-A947-70E740481C1C}">
                               <a14:useLocalDpi xmlns:a14="http://schemas.microsoft.com/office/drawing/2010/main" val="0"/>
@@ -5271,7 +5793,7 @@
                     </pic:cNvPicPr>
                   </pic:nvPicPr>
                   <pic:blipFill>
-                    <a:blip r:embed="rId14" cstate="print">
+                    <a:blip r:embed="rId17" cstate="print">
                       <a:extLst>
                         <a:ext uri="{28A0092B-C50C-407E-A947-70E740481C1C}">
                           <a14:useLocalDpi xmlns:a14="http://schemas.microsoft.com/office/drawing/2010/main" val="0"/>
@@ -5375,19 +5897,11 @@
         </w:rPr>
         <w:t xml:space="preserve"> (</w:t>
       </w:r>
-      <w:proofErr w:type="spellStart"/>
-      <w:r>
-        <w:rPr>
-          <w:rFonts w:eastAsiaTheme="minorEastAsia"/>
-        </w:rPr>
-        <w:t>Polman</w:t>
-      </w:r>
-      <w:proofErr w:type="spellEnd"/>
-      <w:r>
-        <w:rPr>
-          <w:rFonts w:eastAsiaTheme="minorEastAsia"/>
-        </w:rPr>
-        <w:t>, de Vlas (2000))</w:t>
+      <w:r>
+        <w:rPr>
+          <w:rFonts w:eastAsiaTheme="minorEastAsia"/>
+        </w:rPr>
+        <w:t>Polman, de Vlas (2000))</w:t>
       </w:r>
     </w:p>
     <w:p>
@@ -5504,7 +6018,7 @@
                     </pic:cNvPicPr>
                   </pic:nvPicPr>
                   <pic:blipFill>
-                    <a:blip r:embed="rId15" cstate="print">
+                    <a:blip r:embed="rId18" cstate="print">
                       <a:extLst>
                         <a:ext uri="{28A0092B-C50C-407E-A947-70E740481C1C}">
                           <a14:useLocalDpi xmlns:a14="http://schemas.microsoft.com/office/drawing/2010/main" val="0"/>
@@ -5710,7 +6224,7 @@
           <w:numId w:val="4"/>
         </w:numPr>
       </w:pPr>
-      <w:commentRangeStart w:id="6"/>
+      <w:commentRangeStart w:id="4"/>
       <w:r>
         <w:t xml:space="preserve">Probability of </w:t>
       </w:r>
@@ -5720,12 +6234,12 @@
       <w:r>
         <w:t>reproduction (now we are assuming that all worm pairs reproduce)</w:t>
       </w:r>
-      <w:commentRangeEnd w:id="6"/>
+      <w:commentRangeEnd w:id="4"/>
       <w:r>
         <w:rPr>
           <w:rStyle w:val="CommentReference"/>
         </w:rPr>
-        <w:commentReference w:id="6"/>
+        <w:commentReference w:id="4"/>
       </w:r>
       <w:r>
         <w:t>.</w:t>
@@ -5767,15 +6281,7 @@
         <w:annotationRef/>
       </w:r>
       <w:r>
-        <w:t xml:space="preserve">Why this narrowing is not applied to the contributions too in </w:t>
-      </w:r>
-      <w:proofErr w:type="spellStart"/>
-      <w:r>
-        <w:t>wormsim</w:t>
-      </w:r>
-      <w:proofErr w:type="spellEnd"/>
-      <w:r>
-        <w:t>?</w:t>
+        <w:t>Why this narrowing is not applied to the contributions too in wormsim?</w:t>
       </w:r>
     </w:p>
   </w:comment>
@@ -5798,7 +6304,7 @@
       </w:r>
     </w:p>
   </w:comment>
-  <w:comment w:id="2" w:author="Malizia, Veronica" w:date="2022-01-11T10:06:00Z" w:initials="MV">
+  <w:comment w:id="2" w:author="Malizia, Veronica" w:date="2022-01-20T15:33:00Z" w:initials="MV">
     <w:p>
       <w:pPr>
         <w:pStyle w:val="CommentText"/>
@@ -5810,57 +6316,11 @@
         <w:annotationRef/>
       </w:r>
       <w:r>
-        <w:t>Check!!</w:t>
+        <w:t>To be discussed with Sake: the correct definition of the parameter alpha.</w:t>
       </w:r>
     </w:p>
   </w:comment>
-  <w:comment w:id="4" w:author="Veronica Malizia" w:date="2021-11-18T13:44:00Z" w:initials="VM">
-    <w:p>
-      <w:pPr>
-        <w:pStyle w:val="CommentText"/>
-      </w:pPr>
-      <w:r>
-        <w:rPr>
-          <w:rStyle w:val="CommentReference"/>
-        </w:rPr>
-        <w:annotationRef/>
-      </w:r>
-      <w:r>
-        <w:t xml:space="preserve">Does </w:t>
-      </w:r>
-      <w:r>
-        <w:t xml:space="preserve">MDA for </w:t>
-      </w:r>
-      <w:proofErr w:type="spellStart"/>
-      <w:r>
-        <w:t>S</w:t>
-      </w:r>
-      <w:r>
-        <w:t>chisto</w:t>
-      </w:r>
-      <w:proofErr w:type="spellEnd"/>
-      <w:r>
-        <w:t xml:space="preserve"> kill worms or worms’ pair?</w:t>
-      </w:r>
-    </w:p>
-  </w:comment>
-  <w:comment w:id="5" w:author="Veronica Malizia" w:date="2021-11-19T10:36:00Z" w:initials="VM">
-    <w:p>
-      <w:pPr>
-        <w:pStyle w:val="CommentText"/>
-      </w:pPr>
-      <w:r>
-        <w:rPr>
-          <w:rStyle w:val="CommentReference"/>
-        </w:rPr>
-        <w:annotationRef/>
-      </w:r>
-      <w:r>
-        <w:t>Usually it is assumed that if one worm dies, the mated partner will dye too.</w:t>
-      </w:r>
-    </w:p>
-  </w:comment>
-  <w:comment w:id="6" w:author="Malizia, Veronica" w:date="2022-01-10T16:51:00Z" w:initials="MV">
+  <w:comment w:id="4" w:author="Malizia, Veronica" w:date="2022-01-10T16:51:00Z" w:initials="MV">
     <w:p>
       <w:pPr>
         <w:pStyle w:val="CommentText"/>
@@ -5883,9 +6343,7 @@
 <w15:commentsEx xmlns:wpc="http://schemas.microsoft.com/office/word/2010/wordprocessingCanvas" xmlns:cx="http://schemas.microsoft.com/office/drawing/2014/chartex" xmlns:cx1="http://schemas.microsoft.com/office/drawing/2015/9/8/chartex" xmlns:cx2="http://schemas.microsoft.com/office/drawing/2015/10/21/chartex" xmlns:cx3="http://schemas.microsoft.com/office/drawing/2016/5/9/chartex" xmlns:cx4="http://schemas.microsoft.com/office/drawing/2016/5/10/chartex" xmlns:cx5="http://schemas.microsoft.com/office/drawing/2016/5/11/chartex" xmlns:cx6="http://schemas.microsoft.com/office/drawing/2016/5/12/chartex" xmlns:cx7="http://schemas.microsoft.com/office/drawing/2016/5/13/chartex" xmlns:cx8="http://schemas.microsoft.com/office/drawing/2016/5/14/chartex" xmlns:mc="http://schemas.openxmlformats.org/markup-compatibility/2006" xmlns:aink="http://schemas.microsoft.com/office/drawing/2016/ink" xmlns:am3d="http://schemas.microsoft.com/office/drawing/2017/model3d" xmlns:o="urn:schemas-microsoft-com:office:office" xmlns:r="http://schemas.openxmlformats.org/officeDocument/2006/relationships" xmlns:m="http://schemas.openxmlformats.org/officeDocument/2006/math" xmlns:v="urn:schemas-microsoft-com:vml" xmlns:wp14="http://schemas.microsoft.com/office/word/2010/wordprocessingDrawing" xmlns:wp="http://schemas.openxmlformats.org/drawingml/2006/wordprocessingDrawing" xmlns:w10="urn:schemas-microsoft-com:office:word" xmlns:w="http://schemas.openxmlformats.org/wordprocessingml/2006/main" xmlns:w14="http://schemas.microsoft.com/office/word/2010/wordml" xmlns:w15="http://schemas.microsoft.com/office/word/2012/wordml" xmlns:w16cid="http://schemas.microsoft.com/office/word/2016/wordml/cid" xmlns:w16se="http://schemas.microsoft.com/office/word/2015/wordml/symex" xmlns:wpg="http://schemas.microsoft.com/office/word/2010/wordprocessingGroup" xmlns:wpi="http://schemas.microsoft.com/office/word/2010/wordprocessingInk" xmlns:wne="http://schemas.microsoft.com/office/word/2006/wordml" xmlns:wps="http://schemas.microsoft.com/office/word/2010/wordprocessingShape" mc:Ignorable="w14 w15 w16se w16cid wp14">
   <w15:commentEx w15:paraId="1AB39803" w15:done="1"/>
   <w15:commentEx w15:paraId="665584B2" w15:done="0"/>
-  <w15:commentEx w15:paraId="606060A5" w15:done="0"/>
-  <w15:commentEx w15:paraId="7C479534" w15:done="0"/>
-  <w15:commentEx w15:paraId="78161230" w15:paraIdParent="7C479534" w15:done="0"/>
+  <w15:commentEx w15:paraId="58B0DFF7" w15:done="0"/>
   <w15:commentEx w15:paraId="025E328F" w15:done="0"/>
 </w15:commentsEx>
 </file>
@@ -5904,9 +6362,7 @@
 <w16cid:commentsIds xmlns:wpc="http://schemas.microsoft.com/office/word/2010/wordprocessingCanvas" xmlns:cx="http://schemas.microsoft.com/office/drawing/2014/chartex" xmlns:cx1="http://schemas.microsoft.com/office/drawing/2015/9/8/chartex" xmlns:cx2="http://schemas.microsoft.com/office/drawing/2015/10/21/chartex" xmlns:cx3="http://schemas.microsoft.com/office/drawing/2016/5/9/chartex" xmlns:cx4="http://schemas.microsoft.com/office/drawing/2016/5/10/chartex" xmlns:cx5="http://schemas.microsoft.com/office/drawing/2016/5/11/chartex" xmlns:cx6="http://schemas.microsoft.com/office/drawing/2016/5/12/chartex" xmlns:cx7="http://schemas.microsoft.com/office/drawing/2016/5/13/chartex" xmlns:cx8="http://schemas.microsoft.com/office/drawing/2016/5/14/chartex" xmlns:mc="http://schemas.openxmlformats.org/markup-compatibility/2006" xmlns:aink="http://schemas.microsoft.com/office/drawing/2016/ink" xmlns:am3d="http://schemas.microsoft.com/office/drawing/2017/model3d" xmlns:o="urn:schemas-microsoft-com:office:office" xmlns:r="http://schemas.openxmlformats.org/officeDocument/2006/relationships" xmlns:m="http://schemas.openxmlformats.org/officeDocument/2006/math" xmlns:v="urn:schemas-microsoft-com:vml" xmlns:wp14="http://schemas.microsoft.com/office/word/2010/wordprocessingDrawing" xmlns:wp="http://schemas.openxmlformats.org/drawingml/2006/wordprocessingDrawing" xmlns:w10="urn:schemas-microsoft-com:office:word" xmlns:w="http://schemas.openxmlformats.org/wordprocessingml/2006/main" xmlns:w14="http://schemas.microsoft.com/office/word/2010/wordml" xmlns:w15="http://schemas.microsoft.com/office/word/2012/wordml" xmlns:w16cid="http://schemas.microsoft.com/office/word/2016/wordml/cid" xmlns:w16se="http://schemas.microsoft.com/office/word/2015/wordml/symex" xmlns:wpg="http://schemas.microsoft.com/office/word/2010/wordprocessingGroup" xmlns:wpi="http://schemas.microsoft.com/office/word/2010/wordprocessingInk" xmlns:wne="http://schemas.microsoft.com/office/word/2006/wordml" xmlns:wps="http://schemas.microsoft.com/office/word/2010/wordprocessingShape" mc:Ignorable="w14 w15 w16se w16cid wp14">
   <w16cid:commentId w16cid:paraId="1AB39803" w16cid:durableId="2540C2FA"/>
   <w16cid:commentId w16cid:paraId="665584B2" w16cid:durableId="2540C285"/>
-  <w16cid:commentId w16cid:paraId="606060A5" w16cid:durableId="2587D540"/>
-  <w16cid:commentId w16cid:paraId="7C479534" w16cid:durableId="2540D746"/>
-  <w16cid:commentId w16cid:paraId="78161230" w16cid:durableId="2541FCA2"/>
+  <w16cid:commentId w16cid:paraId="58B0DFF7" w16cid:durableId="2593FF61"/>
   <w16cid:commentId w16cid:paraId="025E328F" w16cid:durableId="2586E2A0"/>
 </w16cid:commentsIds>
 </file>
@@ -6566,6 +7022,92 @@
       <w:rPr>
         <w:rFonts w:ascii="Wingdings" w:hAnsi="Wingdings" w:hint="default"/>
       </w:rPr>
+    </w:lvl>
+  </w:abstractNum>
+  <w:abstractNum w:abstractNumId="7" w15:restartNumberingAfterBreak="0">
+    <w:nsid w:val="7DDA6325"/>
+    <w:multiLevelType w:val="hybridMultilevel"/>
+    <w:tmpl w:val="3AC65102"/>
+    <w:lvl w:ilvl="0" w:tplc="0413000F">
+      <w:start w:val="1"/>
+      <w:numFmt w:val="decimal"/>
+      <w:lvlText w:val="%1."/>
+      <w:lvlJc w:val="left"/>
+      <w:pPr>
+        <w:ind w:left="1440" w:hanging="360"/>
+      </w:pPr>
+    </w:lvl>
+    <w:lvl w:ilvl="1" w:tplc="04130019" w:tentative="1">
+      <w:start w:val="1"/>
+      <w:numFmt w:val="lowerLetter"/>
+      <w:lvlText w:val="%2."/>
+      <w:lvlJc w:val="left"/>
+      <w:pPr>
+        <w:ind w:left="2160" w:hanging="360"/>
+      </w:pPr>
+    </w:lvl>
+    <w:lvl w:ilvl="2" w:tplc="0413001B" w:tentative="1">
+      <w:start w:val="1"/>
+      <w:numFmt w:val="lowerRoman"/>
+      <w:lvlText w:val="%3."/>
+      <w:lvlJc w:val="right"/>
+      <w:pPr>
+        <w:ind w:left="2880" w:hanging="180"/>
+      </w:pPr>
+    </w:lvl>
+    <w:lvl w:ilvl="3" w:tplc="0413000F" w:tentative="1">
+      <w:start w:val="1"/>
+      <w:numFmt w:val="decimal"/>
+      <w:lvlText w:val="%4."/>
+      <w:lvlJc w:val="left"/>
+      <w:pPr>
+        <w:ind w:left="3600" w:hanging="360"/>
+      </w:pPr>
+    </w:lvl>
+    <w:lvl w:ilvl="4" w:tplc="04130019" w:tentative="1">
+      <w:start w:val="1"/>
+      <w:numFmt w:val="lowerLetter"/>
+      <w:lvlText w:val="%5."/>
+      <w:lvlJc w:val="left"/>
+      <w:pPr>
+        <w:ind w:left="4320" w:hanging="360"/>
+      </w:pPr>
+    </w:lvl>
+    <w:lvl w:ilvl="5" w:tplc="0413001B" w:tentative="1">
+      <w:start w:val="1"/>
+      <w:numFmt w:val="lowerRoman"/>
+      <w:lvlText w:val="%6."/>
+      <w:lvlJc w:val="right"/>
+      <w:pPr>
+        <w:ind w:left="5040" w:hanging="180"/>
+      </w:pPr>
+    </w:lvl>
+    <w:lvl w:ilvl="6" w:tplc="0413000F" w:tentative="1">
+      <w:start w:val="1"/>
+      <w:numFmt w:val="decimal"/>
+      <w:lvlText w:val="%7."/>
+      <w:lvlJc w:val="left"/>
+      <w:pPr>
+        <w:ind w:left="5760" w:hanging="360"/>
+      </w:pPr>
+    </w:lvl>
+    <w:lvl w:ilvl="7" w:tplc="04130019" w:tentative="1">
+      <w:start w:val="1"/>
+      <w:numFmt w:val="lowerLetter"/>
+      <w:lvlText w:val="%8."/>
+      <w:lvlJc w:val="left"/>
+      <w:pPr>
+        <w:ind w:left="6480" w:hanging="360"/>
+      </w:pPr>
+    </w:lvl>
+    <w:lvl w:ilvl="8" w:tplc="0413001B" w:tentative="1">
+      <w:start w:val="1"/>
+      <w:numFmt w:val="lowerRoman"/>
+      <w:lvlText w:val="%9."/>
+      <w:lvlJc w:val="right"/>
+      <w:pPr>
+        <w:ind w:left="7200" w:hanging="180"/>
+      </w:pPr>
     </w:lvl>
   </w:abstractNum>
   <w:num w:numId="1">
@@ -6588,6 +7130,9 @@
   </w:num>
   <w:num w:numId="7">
     <w:abstractNumId w:val="0"/>
+  </w:num>
+  <w:num w:numId="8">
+    <w:abstractNumId w:val="7"/>
   </w:num>
 </w:numbering>
 </file>
@@ -7485,7 +8030,7 @@
 </file>
 
 <file path=customXml/itemProps1.xml><?xml version="1.0" encoding="utf-8"?>
-<ds:datastoreItem xmlns:ds="http://schemas.openxmlformats.org/officeDocument/2006/customXml" ds:itemID="{A135C440-F46B-4815-82D2-4E0574F69032}">
+<ds:datastoreItem xmlns:ds="http://schemas.openxmlformats.org/officeDocument/2006/customXml" ds:itemID="{4BF53A6E-E69A-453B-8CFF-BFBC0EFBFE92}">
   <ds:schemaRefs>
     <ds:schemaRef ds:uri="http://schemas.openxmlformats.org/officeDocument/2006/bibliography"/>
   </ds:schemaRefs>

</xml_diff>